<commit_message>
feat&fix:laba5.doc, fixes docs in labas 1-4
</commit_message>
<xml_diff>
--- a/ГрибачНазар/laba1/laba1gribach.docx
+++ b/ГрибачНазар/laba1/laba1gribach.docx
@@ -429,86 +429,83 @@
     <w:p>
       <w:pPr>
         <w:ind w:firstLine="720"/>
+        <w:jc w:val="center"/>
+        <w:rPr>
+          <w:rFonts w:ascii="Times New Roman" w:hAnsi="Times New Roman" w:cs="Times New Roman"/>
+          <w:sz w:val="28"/>
+          <w:szCs w:val="28"/>
+          <w:lang w:val="ru-RU"/>
+        </w:rPr>
+      </w:pPr>
+      <w:r>
+        <w:rPr>
+          <w:rFonts w:ascii="Times New Roman" w:hAnsi="Times New Roman" w:cs="Times New Roman"/>
+          <w:sz w:val="28"/>
+          <w:szCs w:val="28"/>
+        </w:rPr>
+        <w:t>Подготовил</w:t>
+      </w:r>
+      <w:r>
+        <w:rPr>
+          <w:rFonts w:ascii="Times New Roman" w:hAnsi="Times New Roman" w:cs="Times New Roman"/>
+          <w:sz w:val="28"/>
+          <w:szCs w:val="28"/>
+          <w:lang w:val="ru-RU"/>
+        </w:rPr>
+        <w:t>:</w:t>
+      </w:r>
+      <w:r>
+        <w:rPr>
+          <w:rFonts w:ascii="Times New Roman" w:hAnsi="Times New Roman" w:cs="Times New Roman"/>
+          <w:sz w:val="28"/>
+          <w:szCs w:val="28"/>
+          <w:lang w:val="ru-RU"/>
+        </w:rPr>
+        <w:t xml:space="preserve">                                                                        </w:t>
+      </w:r>
+      <w:r>
+        <w:rPr>
+          <w:rFonts w:ascii="Times New Roman" w:hAnsi="Times New Roman" w:cs="Times New Roman"/>
+          <w:sz w:val="28"/>
+          <w:szCs w:val="28"/>
+          <w:lang w:val="ru-RU"/>
+        </w:rPr>
+        <w:t>Грибач Н</w:t>
+      </w:r>
+      <w:r>
+        <w:rPr>
+          <w:rFonts w:ascii="Times New Roman" w:hAnsi="Times New Roman" w:cs="Times New Roman"/>
+          <w:sz w:val="28"/>
+          <w:szCs w:val="28"/>
+          <w:lang w:val="ru-RU"/>
+        </w:rPr>
+        <w:t>.</w:t>
+      </w:r>
+      <w:r>
+        <w:rPr>
+          <w:rFonts w:ascii="Times New Roman" w:hAnsi="Times New Roman" w:cs="Times New Roman"/>
+          <w:sz w:val="28"/>
+          <w:szCs w:val="28"/>
+          <w:lang w:val="ru-RU"/>
+        </w:rPr>
+        <w:t>Э.</w:t>
+      </w:r>
+    </w:p>
+    <w:p>
+      <w:pPr>
+        <w:ind w:firstLine="720"/>
         <w:jc w:val="both"/>
         <w:rPr>
           <w:rFonts w:ascii="Times New Roman" w:hAnsi="Times New Roman" w:cs="Times New Roman"/>
           <w:sz w:val="28"/>
           <w:szCs w:val="28"/>
-          <w:lang w:val="ru-RU"/>
-        </w:rPr>
-      </w:pPr>
-      <w:r>
-        <w:rPr>
-          <w:rFonts w:ascii="Times New Roman" w:hAnsi="Times New Roman" w:cs="Times New Roman"/>
-          <w:sz w:val="28"/>
-          <w:szCs w:val="28"/>
-        </w:rPr>
-        <w:t>Подготовил</w:t>
-      </w:r>
-      <w:r>
-        <w:rPr>
-          <w:rFonts w:ascii="Times New Roman" w:hAnsi="Times New Roman" w:cs="Times New Roman"/>
-          <w:sz w:val="28"/>
-          <w:szCs w:val="28"/>
-          <w:lang w:val="ru-RU"/>
-        </w:rPr>
-        <w:t>:</w:t>
-      </w:r>
-    </w:p>
-    <w:p>
-      <w:pPr>
-        <w:ind w:firstLine="720"/>
-        <w:jc w:val="right"/>
-        <w:rPr>
-          <w:rFonts w:ascii="Times New Roman" w:hAnsi="Times New Roman" w:cs="Times New Roman"/>
-          <w:sz w:val="28"/>
-          <w:szCs w:val="28"/>
-          <w:lang w:val="ru-RU"/>
-        </w:rPr>
-      </w:pPr>
-      <w:r>
-        <w:rPr>
-          <w:rFonts w:ascii="Times New Roman" w:hAnsi="Times New Roman" w:cs="Times New Roman"/>
-          <w:sz w:val="28"/>
-          <w:szCs w:val="28"/>
-          <w:lang w:val="ru-RU"/>
-        </w:rPr>
-        <w:t>Грибач Н</w:t>
-      </w:r>
-      <w:r>
-        <w:rPr>
-          <w:rFonts w:ascii="Times New Roman" w:hAnsi="Times New Roman" w:cs="Times New Roman"/>
-          <w:sz w:val="28"/>
-          <w:szCs w:val="28"/>
-          <w:lang w:val="ru-RU"/>
-        </w:rPr>
-        <w:t>.</w:t>
-      </w:r>
-      <w:r>
-        <w:rPr>
-          <w:rFonts w:ascii="Times New Roman" w:hAnsi="Times New Roman" w:cs="Times New Roman"/>
-          <w:sz w:val="28"/>
-          <w:szCs w:val="28"/>
-          <w:lang w:val="ru-RU"/>
-        </w:rPr>
-        <w:t>Э.</w:t>
-      </w:r>
-    </w:p>
-    <w:p>
-      <w:pPr>
-        <w:ind w:firstLine="720"/>
-        <w:jc w:val="both"/>
-        <w:rPr>
-          <w:rFonts w:ascii="Times New Roman" w:hAnsi="Times New Roman" w:cs="Times New Roman"/>
-          <w:sz w:val="28"/>
-          <w:szCs w:val="28"/>
-        </w:rPr>
-      </w:pPr>
-    </w:p>
-    <w:p>
-      <w:pPr>
-        <w:ind w:firstLine="720"/>
-        <w:jc w:val="both"/>
+        </w:rPr>
+      </w:pPr>
+    </w:p>
+    <w:p>
+      <w:pPr>
+        <w:ind w:firstLine="720"/>
+        <w:jc w:val="center"/>
         <w:rPr>
           <w:rFonts w:ascii="Times New Roman" w:hAnsi="Times New Roman" w:cs="Times New Roman"/>
           <w:sz w:val="28"/>
@@ -587,14 +584,35 @@
         </w:rPr>
         <w:tab/>
       </w:r>
-      <w:r>
-        <w:rPr>
-          <w:rFonts w:ascii="Times New Roman" w:hAnsi="Times New Roman" w:cs="Times New Roman"/>
-          <w:sz w:val="28"/>
-          <w:szCs w:val="28"/>
-        </w:rPr>
-        <w:tab/>
-      </w:r>
+      <w:bookmarkStart w:id="0" w:name="_Hlk183354226"/>
+      <w:r>
+        <w:rPr>
+          <w:rFonts w:ascii="Times New Roman" w:hAnsi="Times New Roman" w:cs="Times New Roman"/>
+          <w:sz w:val="28"/>
+          <w:szCs w:val="28"/>
+          <w:lang w:val="ru-RU"/>
+        </w:rPr>
+        <w:t>Усенко</w:t>
+      </w:r>
+      <w:r>
+        <w:rPr>
+          <w:rFonts w:ascii="Times New Roman" w:hAnsi="Times New Roman" w:cs="Times New Roman"/>
+          <w:sz w:val="28"/>
+          <w:szCs w:val="28"/>
+          <w:lang w:val="ru-RU"/>
+        </w:rPr>
+        <w:t xml:space="preserve"> </w:t>
+      </w:r>
+      <w:r>
+        <w:rPr>
+          <w:rFonts w:ascii="Times New Roman" w:hAnsi="Times New Roman" w:cs="Times New Roman"/>
+          <w:sz w:val="28"/>
+          <w:szCs w:val="28"/>
+          <w:lang w:val="ru-RU"/>
+        </w:rPr>
+        <w:t>Ф.В.</w:t>
+      </w:r>
+      <w:bookmarkEnd w:id="0"/>
     </w:p>
     <w:p>
       <w:pPr>
@@ -1003,518 +1021,517 @@
           <w:szCs w:val="28"/>
           <w:lang w:val="en-US"/>
         </w:rPr>
+        <w:t>#include &lt;cstdlib&gt;</w:t>
+      </w:r>
+    </w:p>
+    <w:p>
+      <w:pPr>
+        <w:ind w:firstLine="720"/>
+        <w:rPr>
+          <w:rFonts w:ascii="Times New Roman" w:hAnsi="Times New Roman" w:cs="Times New Roman"/>
+          <w:sz w:val="28"/>
+          <w:szCs w:val="28"/>
+          <w:lang w:val="en-US"/>
+        </w:rPr>
+      </w:pPr>
+    </w:p>
+    <w:p>
+      <w:pPr>
+        <w:ind w:firstLine="720"/>
+        <w:rPr>
+          <w:rFonts w:ascii="Times New Roman" w:hAnsi="Times New Roman" w:cs="Times New Roman"/>
+          <w:sz w:val="28"/>
+          <w:szCs w:val="28"/>
+          <w:lang w:val="en-US"/>
+        </w:rPr>
+      </w:pPr>
+      <w:r>
+        <w:rPr>
+          <w:rFonts w:ascii="Times New Roman" w:hAnsi="Times New Roman" w:cs="Times New Roman"/>
+          <w:sz w:val="28"/>
+          <w:szCs w:val="28"/>
+          <w:lang w:val="en-US"/>
+        </w:rPr>
+        <w:t>using namespace std;</w:t>
+      </w:r>
+    </w:p>
+    <w:p>
+      <w:pPr>
+        <w:ind w:firstLine="720"/>
+        <w:rPr>
+          <w:rFonts w:ascii="Times New Roman" w:hAnsi="Times New Roman" w:cs="Times New Roman"/>
+          <w:sz w:val="28"/>
+          <w:szCs w:val="28"/>
+          <w:lang w:val="en-US"/>
+        </w:rPr>
+      </w:pPr>
+    </w:p>
+    <w:p>
+      <w:pPr>
+        <w:ind w:firstLine="720"/>
+        <w:rPr>
+          <w:rFonts w:ascii="Times New Roman" w:hAnsi="Times New Roman" w:cs="Times New Roman"/>
+          <w:sz w:val="28"/>
+          <w:szCs w:val="28"/>
+          <w:lang w:val="en-US"/>
+        </w:rPr>
+      </w:pPr>
+      <w:r>
+        <w:rPr>
+          <w:rFonts w:ascii="Times New Roman" w:hAnsi="Times New Roman" w:cs="Times New Roman"/>
+          <w:sz w:val="28"/>
+          <w:szCs w:val="28"/>
+          <w:lang w:val="en-US"/>
+        </w:rPr>
+        <w:t>int main()</w:t>
+      </w:r>
+    </w:p>
+    <w:p>
+      <w:pPr>
+        <w:ind w:firstLine="720"/>
+        <w:rPr>
+          <w:rFonts w:ascii="Times New Roman" w:hAnsi="Times New Roman" w:cs="Times New Roman"/>
+          <w:sz w:val="28"/>
+          <w:szCs w:val="28"/>
+          <w:lang w:val="en-US"/>
+        </w:rPr>
+      </w:pPr>
+      <w:r>
+        <w:rPr>
+          <w:rFonts w:ascii="Times New Roman" w:hAnsi="Times New Roman" w:cs="Times New Roman"/>
+          <w:sz w:val="28"/>
+          <w:szCs w:val="28"/>
+          <w:lang w:val="en-US"/>
+        </w:rPr>
+        <w:t>{</w:t>
+      </w:r>
+    </w:p>
+    <w:p>
+      <w:pPr>
+        <w:ind w:firstLine="720"/>
+        <w:rPr>
+          <w:rFonts w:ascii="Times New Roman" w:hAnsi="Times New Roman" w:cs="Times New Roman"/>
+          <w:sz w:val="28"/>
+          <w:szCs w:val="28"/>
+          <w:lang w:val="en-US"/>
+        </w:rPr>
+      </w:pPr>
+      <w:r>
+        <w:rPr>
+          <w:rFonts w:ascii="Times New Roman" w:hAnsi="Times New Roman" w:cs="Times New Roman"/>
+          <w:sz w:val="28"/>
+          <w:szCs w:val="28"/>
+          <w:lang w:val="en-US"/>
+        </w:rPr>
+        <w:t xml:space="preserve">    double R1;</w:t>
+      </w:r>
+    </w:p>
+    <w:p>
+      <w:pPr>
+        <w:ind w:firstLine="720"/>
+        <w:rPr>
+          <w:rFonts w:ascii="Times New Roman" w:hAnsi="Times New Roman" w:cs="Times New Roman"/>
+          <w:sz w:val="28"/>
+          <w:szCs w:val="28"/>
+          <w:lang w:val="en-US"/>
+        </w:rPr>
+      </w:pPr>
+      <w:r>
+        <w:rPr>
+          <w:rFonts w:ascii="Times New Roman" w:hAnsi="Times New Roman" w:cs="Times New Roman"/>
+          <w:sz w:val="28"/>
+          <w:szCs w:val="28"/>
+          <w:lang w:val="en-US"/>
+        </w:rPr>
+        <w:t xml:space="preserve">    double R2;</w:t>
+      </w:r>
+    </w:p>
+    <w:p>
+      <w:pPr>
+        <w:ind w:firstLine="720"/>
+        <w:rPr>
+          <w:rFonts w:ascii="Times New Roman" w:hAnsi="Times New Roman" w:cs="Times New Roman"/>
+          <w:sz w:val="28"/>
+          <w:szCs w:val="28"/>
+          <w:lang w:val="en-US"/>
+        </w:rPr>
+      </w:pPr>
+    </w:p>
+    <w:p>
+      <w:pPr>
+        <w:ind w:firstLine="720"/>
+        <w:rPr>
+          <w:rFonts w:ascii="Times New Roman" w:hAnsi="Times New Roman" w:cs="Times New Roman"/>
+          <w:sz w:val="28"/>
+          <w:szCs w:val="28"/>
+          <w:lang w:val="en-US"/>
+        </w:rPr>
+      </w:pPr>
+      <w:r>
+        <w:rPr>
+          <w:rFonts w:ascii="Times New Roman" w:hAnsi="Times New Roman" w:cs="Times New Roman"/>
+          <w:sz w:val="28"/>
+          <w:szCs w:val="28"/>
+          <w:lang w:val="en-US"/>
+        </w:rPr>
+        <w:t xml:space="preserve">    cout &lt;&lt; "Radius 1:";</w:t>
+      </w:r>
+    </w:p>
+    <w:p>
+      <w:pPr>
+        <w:ind w:firstLine="720"/>
+        <w:rPr>
+          <w:rFonts w:ascii="Times New Roman" w:hAnsi="Times New Roman" w:cs="Times New Roman"/>
+          <w:sz w:val="28"/>
+          <w:szCs w:val="28"/>
+          <w:lang w:val="en-US"/>
+        </w:rPr>
+      </w:pPr>
+      <w:r>
+        <w:rPr>
+          <w:rFonts w:ascii="Times New Roman" w:hAnsi="Times New Roman" w:cs="Times New Roman"/>
+          <w:sz w:val="28"/>
+          <w:szCs w:val="28"/>
+          <w:lang w:val="en-US"/>
+        </w:rPr>
+        <w:t xml:space="preserve">    cin &gt;&gt; R1;</w:t>
+      </w:r>
+    </w:p>
+    <w:p>
+      <w:pPr>
+        <w:ind w:firstLine="720"/>
+        <w:rPr>
+          <w:rFonts w:ascii="Times New Roman" w:hAnsi="Times New Roman" w:cs="Times New Roman"/>
+          <w:sz w:val="28"/>
+          <w:szCs w:val="28"/>
+          <w:lang w:val="en-US"/>
+        </w:rPr>
+      </w:pPr>
+    </w:p>
+    <w:p>
+      <w:pPr>
+        <w:ind w:firstLine="720"/>
+        <w:rPr>
+          <w:rFonts w:ascii="Times New Roman" w:hAnsi="Times New Roman" w:cs="Times New Roman"/>
+          <w:sz w:val="28"/>
+          <w:szCs w:val="28"/>
+          <w:lang w:val="en-US"/>
+        </w:rPr>
+      </w:pPr>
+      <w:r>
+        <w:rPr>
+          <w:rFonts w:ascii="Times New Roman" w:hAnsi="Times New Roman" w:cs="Times New Roman"/>
+          <w:sz w:val="28"/>
+          <w:szCs w:val="28"/>
+          <w:lang w:val="en-US"/>
+        </w:rPr>
+        <w:t xml:space="preserve">    cout &lt;&lt; "Radius 2:";</w:t>
+      </w:r>
+    </w:p>
+    <w:p>
+      <w:pPr>
+        <w:ind w:firstLine="720"/>
+        <w:rPr>
+          <w:rFonts w:ascii="Times New Roman" w:hAnsi="Times New Roman" w:cs="Times New Roman"/>
+          <w:sz w:val="28"/>
+          <w:szCs w:val="28"/>
+          <w:lang w:val="en-US"/>
+        </w:rPr>
+      </w:pPr>
+      <w:r>
+        <w:rPr>
+          <w:rFonts w:ascii="Times New Roman" w:hAnsi="Times New Roman" w:cs="Times New Roman"/>
+          <w:sz w:val="28"/>
+          <w:szCs w:val="28"/>
+          <w:lang w:val="en-US"/>
+        </w:rPr>
+        <w:t xml:space="preserve">    cin &gt;&gt; R2;</w:t>
+      </w:r>
+    </w:p>
+    <w:p>
+      <w:pPr>
+        <w:ind w:firstLine="720"/>
+        <w:rPr>
+          <w:rFonts w:ascii="Times New Roman" w:hAnsi="Times New Roman" w:cs="Times New Roman"/>
+          <w:sz w:val="28"/>
+          <w:szCs w:val="28"/>
+          <w:lang w:val="en-US"/>
+        </w:rPr>
+      </w:pPr>
+    </w:p>
+    <w:p>
+      <w:pPr>
+        <w:ind w:firstLine="720"/>
+        <w:rPr>
+          <w:rFonts w:ascii="Times New Roman" w:hAnsi="Times New Roman" w:cs="Times New Roman"/>
+          <w:sz w:val="28"/>
+          <w:szCs w:val="28"/>
+          <w:lang w:val="en-US"/>
+        </w:rPr>
+      </w:pPr>
+      <w:r>
+        <w:rPr>
+          <w:rFonts w:ascii="Times New Roman" w:hAnsi="Times New Roman" w:cs="Times New Roman"/>
+          <w:sz w:val="28"/>
+          <w:szCs w:val="28"/>
+          <w:lang w:val="en-US"/>
+        </w:rPr>
+        <w:t xml:space="preserve">    double Pi = 3.14;</w:t>
+      </w:r>
+    </w:p>
+    <w:p>
+      <w:pPr>
+        <w:ind w:firstLine="720"/>
+        <w:rPr>
+          <w:rFonts w:ascii="Times New Roman" w:hAnsi="Times New Roman" w:cs="Times New Roman"/>
+          <w:sz w:val="28"/>
+          <w:szCs w:val="28"/>
+          <w:lang w:val="en-US"/>
+        </w:rPr>
+      </w:pPr>
+    </w:p>
+    <w:p>
+      <w:pPr>
+        <w:ind w:firstLine="720"/>
+        <w:rPr>
+          <w:rFonts w:ascii="Times New Roman" w:hAnsi="Times New Roman" w:cs="Times New Roman"/>
+          <w:sz w:val="28"/>
+          <w:szCs w:val="28"/>
+          <w:lang w:val="en-US"/>
+        </w:rPr>
+      </w:pPr>
+      <w:r>
+        <w:rPr>
+          <w:rFonts w:ascii="Times New Roman" w:hAnsi="Times New Roman" w:cs="Times New Roman"/>
+          <w:sz w:val="28"/>
+          <w:szCs w:val="28"/>
+          <w:lang w:val="en-US"/>
+        </w:rPr>
+        <w:t xml:space="preserve">    double S1 = Pi * R1 * R1;</w:t>
+      </w:r>
+    </w:p>
+    <w:p>
+      <w:pPr>
+        <w:ind w:firstLine="720"/>
+        <w:rPr>
+          <w:rFonts w:ascii="Times New Roman" w:hAnsi="Times New Roman" w:cs="Times New Roman"/>
+          <w:sz w:val="28"/>
+          <w:szCs w:val="28"/>
+          <w:lang w:val="en-US"/>
+        </w:rPr>
+      </w:pPr>
+      <w:r>
+        <w:rPr>
+          <w:rFonts w:ascii="Times New Roman" w:hAnsi="Times New Roman" w:cs="Times New Roman"/>
+          <w:sz w:val="28"/>
+          <w:szCs w:val="28"/>
+          <w:lang w:val="en-US"/>
+        </w:rPr>
+        <w:t xml:space="preserve">    double S2 = Pi * R2 * R2;</w:t>
+      </w:r>
+    </w:p>
+    <w:p>
+      <w:pPr>
+        <w:ind w:firstLine="720"/>
+        <w:rPr>
+          <w:rFonts w:ascii="Times New Roman" w:hAnsi="Times New Roman" w:cs="Times New Roman"/>
+          <w:sz w:val="28"/>
+          <w:szCs w:val="28"/>
+          <w:lang w:val="en-US"/>
+        </w:rPr>
+      </w:pPr>
+    </w:p>
+    <w:p>
+      <w:pPr>
+        <w:ind w:firstLine="720"/>
+        <w:rPr>
+          <w:rFonts w:ascii="Times New Roman" w:hAnsi="Times New Roman" w:cs="Times New Roman"/>
+          <w:sz w:val="28"/>
+          <w:szCs w:val="28"/>
+          <w:lang w:val="en-US"/>
+        </w:rPr>
+      </w:pPr>
+      <w:r>
+        <w:rPr>
+          <w:rFonts w:ascii="Times New Roman" w:hAnsi="Times New Roman" w:cs="Times New Roman"/>
+          <w:sz w:val="28"/>
+          <w:szCs w:val="28"/>
+          <w:lang w:val="en-US"/>
+        </w:rPr>
+        <w:t xml:space="preserve">    cout &lt;&lt; S2 &lt;&lt; endl;</w:t>
+      </w:r>
+    </w:p>
+    <w:p>
+      <w:pPr>
+        <w:ind w:firstLine="720"/>
+        <w:rPr>
+          <w:rFonts w:ascii="Times New Roman" w:hAnsi="Times New Roman" w:cs="Times New Roman"/>
+          <w:sz w:val="28"/>
+          <w:szCs w:val="28"/>
+          <w:lang w:val="en-US"/>
+        </w:rPr>
+      </w:pPr>
+    </w:p>
+    <w:p>
+      <w:pPr>
+        <w:ind w:firstLine="720"/>
+        <w:rPr>
+          <w:rFonts w:ascii="Times New Roman" w:hAnsi="Times New Roman" w:cs="Times New Roman"/>
+          <w:sz w:val="28"/>
+          <w:szCs w:val="28"/>
+          <w:lang w:val="en-US"/>
+        </w:rPr>
+      </w:pPr>
+      <w:r>
+        <w:rPr>
+          <w:rFonts w:ascii="Times New Roman" w:hAnsi="Times New Roman" w:cs="Times New Roman"/>
+          <w:sz w:val="28"/>
+          <w:szCs w:val="28"/>
+          <w:lang w:val="en-US"/>
+        </w:rPr>
+        <w:t xml:space="preserve">    double S0 = S2 - S1;</w:t>
+      </w:r>
+    </w:p>
+    <w:p>
+      <w:pPr>
+        <w:ind w:firstLine="720"/>
+        <w:rPr>
+          <w:rFonts w:ascii="Times New Roman" w:hAnsi="Times New Roman" w:cs="Times New Roman"/>
+          <w:sz w:val="28"/>
+          <w:szCs w:val="28"/>
+          <w:lang w:val="en-US"/>
+        </w:rPr>
+      </w:pPr>
+    </w:p>
+    <w:p>
+      <w:pPr>
+        <w:ind w:firstLine="720"/>
+        <w:rPr>
+          <w:rFonts w:ascii="Times New Roman" w:hAnsi="Times New Roman" w:cs="Times New Roman"/>
+          <w:sz w:val="28"/>
+          <w:szCs w:val="28"/>
+          <w:lang w:val="en-US"/>
+        </w:rPr>
+      </w:pPr>
+      <w:r>
+        <w:rPr>
+          <w:rFonts w:ascii="Times New Roman" w:hAnsi="Times New Roman" w:cs="Times New Roman"/>
+          <w:sz w:val="28"/>
+          <w:szCs w:val="28"/>
+          <w:lang w:val="en-US"/>
+        </w:rPr>
+        <w:t xml:space="preserve">    cout &lt;&lt; "The radius of the ring - ";</w:t>
+      </w:r>
+    </w:p>
+    <w:p>
+      <w:pPr>
+        <w:ind w:firstLine="720"/>
+        <w:rPr>
+          <w:rFonts w:ascii="Times New Roman" w:hAnsi="Times New Roman" w:cs="Times New Roman"/>
+          <w:sz w:val="28"/>
+          <w:szCs w:val="28"/>
+          <w:lang w:val="en-US"/>
+        </w:rPr>
+      </w:pPr>
+      <w:r>
+        <w:rPr>
+          <w:rFonts w:ascii="Times New Roman" w:hAnsi="Times New Roman" w:cs="Times New Roman"/>
+          <w:sz w:val="28"/>
+          <w:szCs w:val="28"/>
+          <w:lang w:val="en-US"/>
+        </w:rPr>
+        <w:t xml:space="preserve">    cout &lt;&lt; S0;</w:t>
+      </w:r>
+    </w:p>
+    <w:p>
+      <w:pPr>
+        <w:ind w:firstLine="720"/>
+        <w:rPr>
+          <w:rFonts w:ascii="Times New Roman" w:hAnsi="Times New Roman" w:cs="Times New Roman"/>
+          <w:sz w:val="28"/>
+          <w:szCs w:val="28"/>
+          <w:lang w:val="en-US"/>
+        </w:rPr>
+      </w:pPr>
+    </w:p>
+    <w:p>
+      <w:pPr>
+        <w:ind w:firstLine="720"/>
+        <w:rPr>
+          <w:rFonts w:ascii="Times New Roman" w:hAnsi="Times New Roman" w:cs="Times New Roman"/>
+          <w:sz w:val="28"/>
+          <w:szCs w:val="28"/>
+          <w:lang w:val="en-US"/>
+        </w:rPr>
+      </w:pPr>
+      <w:r>
+        <w:rPr>
+          <w:rFonts w:ascii="Times New Roman" w:hAnsi="Times New Roman" w:cs="Times New Roman"/>
+          <w:sz w:val="28"/>
+          <w:szCs w:val="28"/>
+          <w:lang w:val="en-US"/>
+        </w:rPr>
+        <w:t xml:space="preserve">    system("pause&gt;nul");</w:t>
+      </w:r>
+    </w:p>
+    <w:p>
+      <w:pPr>
+        <w:ind w:firstLine="720"/>
+        <w:rPr>
+          <w:rFonts w:ascii="Times New Roman" w:hAnsi="Times New Roman" w:cs="Times New Roman"/>
+          <w:sz w:val="28"/>
+          <w:szCs w:val="28"/>
+          <w:lang w:val="en-US"/>
+        </w:rPr>
+      </w:pPr>
+    </w:p>
+    <w:p>
+      <w:pPr>
+        <w:ind w:firstLine="720"/>
+        <w:rPr>
+          <w:rFonts w:ascii="Times New Roman" w:hAnsi="Times New Roman" w:cs="Times New Roman"/>
+          <w:sz w:val="28"/>
+          <w:szCs w:val="28"/>
+          <w:lang w:val="ru-RU"/>
+        </w:rPr>
+      </w:pPr>
+      <w:r>
+        <w:rPr>
+          <w:rFonts w:ascii="Times New Roman" w:hAnsi="Times New Roman" w:cs="Times New Roman"/>
+          <w:sz w:val="28"/>
+          <w:szCs w:val="28"/>
+          <w:lang w:val="en-US"/>
+        </w:rPr>
+        <w:t xml:space="preserve">    return</w:t>
+      </w:r>
+      <w:r>
+        <w:rPr>
+          <w:rFonts w:ascii="Times New Roman" w:hAnsi="Times New Roman" w:cs="Times New Roman"/>
+          <w:sz w:val="28"/>
+          <w:szCs w:val="28"/>
+          <w:lang w:val="ru-RU"/>
+        </w:rPr>
+        <w:t xml:space="preserve"> 0;</w:t>
+      </w:r>
+    </w:p>
+    <w:p>
+      <w:pPr>
+        <w:ind w:firstLine="720"/>
+        <w:rPr>
+          <w:rFonts w:ascii="Times New Roman" w:hAnsi="Times New Roman" w:cs="Times New Roman"/>
+          <w:sz w:val="28"/>
+          <w:szCs w:val="28"/>
+          <w:lang w:val="ru-RU"/>
+        </w:rPr>
+      </w:pPr>
+      <w:r>
+        <w:rPr>
+          <w:rFonts w:ascii="Times New Roman" w:hAnsi="Times New Roman" w:cs="Times New Roman"/>
+          <w:sz w:val="28"/>
+          <w:szCs w:val="28"/>
+          <w:lang w:val="ru-RU"/>
+        </w:rPr>
         <w:lastRenderedPageBreak/>
-        <w:t>#include &lt;cstdlib&gt;</w:t>
-      </w:r>
-    </w:p>
-    <w:p>
-      <w:pPr>
-        <w:ind w:firstLine="720"/>
-        <w:rPr>
-          <w:rFonts w:ascii="Times New Roman" w:hAnsi="Times New Roman" w:cs="Times New Roman"/>
-          <w:sz w:val="28"/>
-          <w:szCs w:val="28"/>
-          <w:lang w:val="en-US"/>
-        </w:rPr>
-      </w:pPr>
-    </w:p>
-    <w:p>
-      <w:pPr>
-        <w:ind w:firstLine="720"/>
-        <w:rPr>
-          <w:rFonts w:ascii="Times New Roman" w:hAnsi="Times New Roman" w:cs="Times New Roman"/>
-          <w:sz w:val="28"/>
-          <w:szCs w:val="28"/>
-          <w:lang w:val="en-US"/>
-        </w:rPr>
-      </w:pPr>
-      <w:r>
-        <w:rPr>
-          <w:rFonts w:ascii="Times New Roman" w:hAnsi="Times New Roman" w:cs="Times New Roman"/>
-          <w:sz w:val="28"/>
-          <w:szCs w:val="28"/>
-          <w:lang w:val="en-US"/>
-        </w:rPr>
-        <w:t>using namespace std;</w:t>
-      </w:r>
-    </w:p>
-    <w:p>
-      <w:pPr>
-        <w:ind w:firstLine="720"/>
-        <w:rPr>
-          <w:rFonts w:ascii="Times New Roman" w:hAnsi="Times New Roman" w:cs="Times New Roman"/>
-          <w:sz w:val="28"/>
-          <w:szCs w:val="28"/>
-          <w:lang w:val="en-US"/>
-        </w:rPr>
-      </w:pPr>
-    </w:p>
-    <w:p>
-      <w:pPr>
-        <w:ind w:firstLine="720"/>
-        <w:rPr>
-          <w:rFonts w:ascii="Times New Roman" w:hAnsi="Times New Roman" w:cs="Times New Roman"/>
-          <w:sz w:val="28"/>
-          <w:szCs w:val="28"/>
-          <w:lang w:val="en-US"/>
-        </w:rPr>
-      </w:pPr>
-      <w:r>
-        <w:rPr>
-          <w:rFonts w:ascii="Times New Roman" w:hAnsi="Times New Roman" w:cs="Times New Roman"/>
-          <w:sz w:val="28"/>
-          <w:szCs w:val="28"/>
-          <w:lang w:val="en-US"/>
-        </w:rPr>
-        <w:t>int main()</w:t>
-      </w:r>
-    </w:p>
-    <w:p>
-      <w:pPr>
-        <w:ind w:firstLine="720"/>
-        <w:rPr>
-          <w:rFonts w:ascii="Times New Roman" w:hAnsi="Times New Roman" w:cs="Times New Roman"/>
-          <w:sz w:val="28"/>
-          <w:szCs w:val="28"/>
-          <w:lang w:val="en-US"/>
-        </w:rPr>
-      </w:pPr>
-      <w:r>
-        <w:rPr>
-          <w:rFonts w:ascii="Times New Roman" w:hAnsi="Times New Roman" w:cs="Times New Roman"/>
-          <w:sz w:val="28"/>
-          <w:szCs w:val="28"/>
-          <w:lang w:val="en-US"/>
-        </w:rPr>
-        <w:t>{</w:t>
-      </w:r>
-    </w:p>
-    <w:p>
-      <w:pPr>
-        <w:ind w:firstLine="720"/>
-        <w:rPr>
-          <w:rFonts w:ascii="Times New Roman" w:hAnsi="Times New Roman" w:cs="Times New Roman"/>
-          <w:sz w:val="28"/>
-          <w:szCs w:val="28"/>
-          <w:lang w:val="en-US"/>
-        </w:rPr>
-      </w:pPr>
-      <w:r>
-        <w:rPr>
-          <w:rFonts w:ascii="Times New Roman" w:hAnsi="Times New Roman" w:cs="Times New Roman"/>
-          <w:sz w:val="28"/>
-          <w:szCs w:val="28"/>
-          <w:lang w:val="en-US"/>
-        </w:rPr>
-        <w:t xml:space="preserve">    double R1;</w:t>
-      </w:r>
-    </w:p>
-    <w:p>
-      <w:pPr>
-        <w:ind w:firstLine="720"/>
-        <w:rPr>
-          <w:rFonts w:ascii="Times New Roman" w:hAnsi="Times New Roman" w:cs="Times New Roman"/>
-          <w:sz w:val="28"/>
-          <w:szCs w:val="28"/>
-          <w:lang w:val="en-US"/>
-        </w:rPr>
-      </w:pPr>
-      <w:r>
-        <w:rPr>
-          <w:rFonts w:ascii="Times New Roman" w:hAnsi="Times New Roman" w:cs="Times New Roman"/>
-          <w:sz w:val="28"/>
-          <w:szCs w:val="28"/>
-          <w:lang w:val="en-US"/>
-        </w:rPr>
-        <w:t xml:space="preserve">    double R2;</w:t>
-      </w:r>
-    </w:p>
-    <w:p>
-      <w:pPr>
-        <w:ind w:firstLine="720"/>
-        <w:rPr>
-          <w:rFonts w:ascii="Times New Roman" w:hAnsi="Times New Roman" w:cs="Times New Roman"/>
-          <w:sz w:val="28"/>
-          <w:szCs w:val="28"/>
-          <w:lang w:val="en-US"/>
-        </w:rPr>
-      </w:pPr>
-    </w:p>
-    <w:p>
-      <w:pPr>
-        <w:ind w:firstLine="720"/>
-        <w:rPr>
-          <w:rFonts w:ascii="Times New Roman" w:hAnsi="Times New Roman" w:cs="Times New Roman"/>
-          <w:sz w:val="28"/>
-          <w:szCs w:val="28"/>
-          <w:lang w:val="en-US"/>
-        </w:rPr>
-      </w:pPr>
-      <w:r>
-        <w:rPr>
-          <w:rFonts w:ascii="Times New Roman" w:hAnsi="Times New Roman" w:cs="Times New Roman"/>
-          <w:sz w:val="28"/>
-          <w:szCs w:val="28"/>
-          <w:lang w:val="en-US"/>
-        </w:rPr>
-        <w:t xml:space="preserve">    cout &lt;&lt; "Radius 1:";</w:t>
-      </w:r>
-    </w:p>
-    <w:p>
-      <w:pPr>
-        <w:ind w:firstLine="720"/>
-        <w:rPr>
-          <w:rFonts w:ascii="Times New Roman" w:hAnsi="Times New Roman" w:cs="Times New Roman"/>
-          <w:sz w:val="28"/>
-          <w:szCs w:val="28"/>
-          <w:lang w:val="en-US"/>
-        </w:rPr>
-      </w:pPr>
-      <w:r>
-        <w:rPr>
-          <w:rFonts w:ascii="Times New Roman" w:hAnsi="Times New Roman" w:cs="Times New Roman"/>
-          <w:sz w:val="28"/>
-          <w:szCs w:val="28"/>
-          <w:lang w:val="en-US"/>
-        </w:rPr>
-        <w:t xml:space="preserve">    cin &gt;&gt; R1;</w:t>
-      </w:r>
-    </w:p>
-    <w:p>
-      <w:pPr>
-        <w:ind w:firstLine="720"/>
-        <w:rPr>
-          <w:rFonts w:ascii="Times New Roman" w:hAnsi="Times New Roman" w:cs="Times New Roman"/>
-          <w:sz w:val="28"/>
-          <w:szCs w:val="28"/>
-          <w:lang w:val="en-US"/>
-        </w:rPr>
-      </w:pPr>
-    </w:p>
-    <w:p>
-      <w:pPr>
-        <w:ind w:firstLine="720"/>
-        <w:rPr>
-          <w:rFonts w:ascii="Times New Roman" w:hAnsi="Times New Roman" w:cs="Times New Roman"/>
-          <w:sz w:val="28"/>
-          <w:szCs w:val="28"/>
-          <w:lang w:val="en-US"/>
-        </w:rPr>
-      </w:pPr>
-      <w:r>
-        <w:rPr>
-          <w:rFonts w:ascii="Times New Roman" w:hAnsi="Times New Roman" w:cs="Times New Roman"/>
-          <w:sz w:val="28"/>
-          <w:szCs w:val="28"/>
-          <w:lang w:val="en-US"/>
-        </w:rPr>
-        <w:t xml:space="preserve">    cout &lt;&lt; "Radius 2:";</w:t>
-      </w:r>
-    </w:p>
-    <w:p>
-      <w:pPr>
-        <w:ind w:firstLine="720"/>
-        <w:rPr>
-          <w:rFonts w:ascii="Times New Roman" w:hAnsi="Times New Roman" w:cs="Times New Roman"/>
-          <w:sz w:val="28"/>
-          <w:szCs w:val="28"/>
-          <w:lang w:val="en-US"/>
-        </w:rPr>
-      </w:pPr>
-      <w:r>
-        <w:rPr>
-          <w:rFonts w:ascii="Times New Roman" w:hAnsi="Times New Roman" w:cs="Times New Roman"/>
-          <w:sz w:val="28"/>
-          <w:szCs w:val="28"/>
-          <w:lang w:val="en-US"/>
-        </w:rPr>
-        <w:t xml:space="preserve">    cin &gt;&gt; R2;</w:t>
-      </w:r>
-    </w:p>
-    <w:p>
-      <w:pPr>
-        <w:ind w:firstLine="720"/>
-        <w:rPr>
-          <w:rFonts w:ascii="Times New Roman" w:hAnsi="Times New Roman" w:cs="Times New Roman"/>
-          <w:sz w:val="28"/>
-          <w:szCs w:val="28"/>
-          <w:lang w:val="en-US"/>
-        </w:rPr>
-      </w:pPr>
-    </w:p>
-    <w:p>
-      <w:pPr>
-        <w:ind w:firstLine="720"/>
-        <w:rPr>
-          <w:rFonts w:ascii="Times New Roman" w:hAnsi="Times New Roman" w:cs="Times New Roman"/>
-          <w:sz w:val="28"/>
-          <w:szCs w:val="28"/>
-          <w:lang w:val="en-US"/>
-        </w:rPr>
-      </w:pPr>
-      <w:r>
-        <w:rPr>
-          <w:rFonts w:ascii="Times New Roman" w:hAnsi="Times New Roman" w:cs="Times New Roman"/>
-          <w:sz w:val="28"/>
-          <w:szCs w:val="28"/>
-          <w:lang w:val="en-US"/>
-        </w:rPr>
-        <w:t xml:space="preserve">    double Pi = 3.14;</w:t>
-      </w:r>
-    </w:p>
-    <w:p>
-      <w:pPr>
-        <w:ind w:firstLine="720"/>
-        <w:rPr>
-          <w:rFonts w:ascii="Times New Roman" w:hAnsi="Times New Roman" w:cs="Times New Roman"/>
-          <w:sz w:val="28"/>
-          <w:szCs w:val="28"/>
-          <w:lang w:val="en-US"/>
-        </w:rPr>
-      </w:pPr>
-    </w:p>
-    <w:p>
-      <w:pPr>
-        <w:ind w:firstLine="720"/>
-        <w:rPr>
-          <w:rFonts w:ascii="Times New Roman" w:hAnsi="Times New Roman" w:cs="Times New Roman"/>
-          <w:sz w:val="28"/>
-          <w:szCs w:val="28"/>
-          <w:lang w:val="en-US"/>
-        </w:rPr>
-      </w:pPr>
-      <w:r>
-        <w:rPr>
-          <w:rFonts w:ascii="Times New Roman" w:hAnsi="Times New Roman" w:cs="Times New Roman"/>
-          <w:sz w:val="28"/>
-          <w:szCs w:val="28"/>
-          <w:lang w:val="en-US"/>
-        </w:rPr>
-        <w:t xml:space="preserve">    double S1 = Pi * R1 * R1;</w:t>
-      </w:r>
-    </w:p>
-    <w:p>
-      <w:pPr>
-        <w:ind w:firstLine="720"/>
-        <w:rPr>
-          <w:rFonts w:ascii="Times New Roman" w:hAnsi="Times New Roman" w:cs="Times New Roman"/>
-          <w:sz w:val="28"/>
-          <w:szCs w:val="28"/>
-          <w:lang w:val="en-US"/>
-        </w:rPr>
-      </w:pPr>
-      <w:r>
-        <w:rPr>
-          <w:rFonts w:ascii="Times New Roman" w:hAnsi="Times New Roman" w:cs="Times New Roman"/>
-          <w:sz w:val="28"/>
-          <w:szCs w:val="28"/>
-          <w:lang w:val="en-US"/>
-        </w:rPr>
-        <w:t xml:space="preserve">    double S2 = Pi * R2 * R2;</w:t>
-      </w:r>
-    </w:p>
-    <w:p>
-      <w:pPr>
-        <w:ind w:firstLine="720"/>
-        <w:rPr>
-          <w:rFonts w:ascii="Times New Roman" w:hAnsi="Times New Roman" w:cs="Times New Roman"/>
-          <w:sz w:val="28"/>
-          <w:szCs w:val="28"/>
-          <w:lang w:val="en-US"/>
-        </w:rPr>
-      </w:pPr>
-    </w:p>
-    <w:p>
-      <w:pPr>
-        <w:ind w:firstLine="720"/>
-        <w:rPr>
-          <w:rFonts w:ascii="Times New Roman" w:hAnsi="Times New Roman" w:cs="Times New Roman"/>
-          <w:sz w:val="28"/>
-          <w:szCs w:val="28"/>
-          <w:lang w:val="en-US"/>
-        </w:rPr>
-      </w:pPr>
-      <w:r>
-        <w:rPr>
-          <w:rFonts w:ascii="Times New Roman" w:hAnsi="Times New Roman" w:cs="Times New Roman"/>
-          <w:sz w:val="28"/>
-          <w:szCs w:val="28"/>
-          <w:lang w:val="en-US"/>
-        </w:rPr>
-        <w:t xml:space="preserve">    cout &lt;&lt; S2 &lt;&lt; endl;</w:t>
-      </w:r>
-    </w:p>
-    <w:p>
-      <w:pPr>
-        <w:ind w:firstLine="720"/>
-        <w:rPr>
-          <w:rFonts w:ascii="Times New Roman" w:hAnsi="Times New Roman" w:cs="Times New Roman"/>
-          <w:sz w:val="28"/>
-          <w:szCs w:val="28"/>
-          <w:lang w:val="en-US"/>
-        </w:rPr>
-      </w:pPr>
-    </w:p>
-    <w:p>
-      <w:pPr>
-        <w:ind w:firstLine="720"/>
-        <w:rPr>
-          <w:rFonts w:ascii="Times New Roman" w:hAnsi="Times New Roman" w:cs="Times New Roman"/>
-          <w:sz w:val="28"/>
-          <w:szCs w:val="28"/>
-          <w:lang w:val="en-US"/>
-        </w:rPr>
-      </w:pPr>
-      <w:r>
-        <w:rPr>
-          <w:rFonts w:ascii="Times New Roman" w:hAnsi="Times New Roman" w:cs="Times New Roman"/>
-          <w:sz w:val="28"/>
-          <w:szCs w:val="28"/>
-          <w:lang w:val="en-US"/>
-        </w:rPr>
-        <w:t xml:space="preserve">    double S0 = S2 - S1;</w:t>
-      </w:r>
-    </w:p>
-    <w:p>
-      <w:pPr>
-        <w:ind w:firstLine="720"/>
-        <w:rPr>
-          <w:rFonts w:ascii="Times New Roman" w:hAnsi="Times New Roman" w:cs="Times New Roman"/>
-          <w:sz w:val="28"/>
-          <w:szCs w:val="28"/>
-          <w:lang w:val="en-US"/>
-        </w:rPr>
-      </w:pPr>
-    </w:p>
-    <w:p>
-      <w:pPr>
-        <w:ind w:firstLine="720"/>
-        <w:rPr>
-          <w:rFonts w:ascii="Times New Roman" w:hAnsi="Times New Roman" w:cs="Times New Roman"/>
-          <w:sz w:val="28"/>
-          <w:szCs w:val="28"/>
-          <w:lang w:val="en-US"/>
-        </w:rPr>
-      </w:pPr>
-      <w:r>
-        <w:rPr>
-          <w:rFonts w:ascii="Times New Roman" w:hAnsi="Times New Roman" w:cs="Times New Roman"/>
-          <w:sz w:val="28"/>
-          <w:szCs w:val="28"/>
-          <w:lang w:val="en-US"/>
-        </w:rPr>
-        <w:t xml:space="preserve">    cout &lt;&lt; "The radius of the ring - ";</w:t>
-      </w:r>
-    </w:p>
-    <w:p>
-      <w:pPr>
-        <w:ind w:firstLine="720"/>
-        <w:rPr>
-          <w:rFonts w:ascii="Times New Roman" w:hAnsi="Times New Roman" w:cs="Times New Roman"/>
-          <w:sz w:val="28"/>
-          <w:szCs w:val="28"/>
-          <w:lang w:val="en-US"/>
-        </w:rPr>
-      </w:pPr>
-      <w:r>
-        <w:rPr>
-          <w:rFonts w:ascii="Times New Roman" w:hAnsi="Times New Roman" w:cs="Times New Roman"/>
-          <w:sz w:val="28"/>
-          <w:szCs w:val="28"/>
-          <w:lang w:val="en-US"/>
-        </w:rPr>
-        <w:t xml:space="preserve">    cout &lt;&lt; S0;</w:t>
-      </w:r>
-    </w:p>
-    <w:p>
-      <w:pPr>
-        <w:ind w:firstLine="720"/>
-        <w:rPr>
-          <w:rFonts w:ascii="Times New Roman" w:hAnsi="Times New Roman" w:cs="Times New Roman"/>
-          <w:sz w:val="28"/>
-          <w:szCs w:val="28"/>
-          <w:lang w:val="en-US"/>
-        </w:rPr>
-      </w:pPr>
-    </w:p>
-    <w:p>
-      <w:pPr>
-        <w:ind w:firstLine="720"/>
-        <w:rPr>
-          <w:rFonts w:ascii="Times New Roman" w:hAnsi="Times New Roman" w:cs="Times New Roman"/>
-          <w:sz w:val="28"/>
-          <w:szCs w:val="28"/>
-          <w:lang w:val="en-US"/>
-        </w:rPr>
-      </w:pPr>
-      <w:r>
-        <w:rPr>
-          <w:rFonts w:ascii="Times New Roman" w:hAnsi="Times New Roman" w:cs="Times New Roman"/>
-          <w:sz w:val="28"/>
-          <w:szCs w:val="28"/>
-          <w:lang w:val="en-US"/>
-        </w:rPr>
-        <w:t xml:space="preserve">    system("pause&gt;nul");</w:t>
-      </w:r>
-    </w:p>
-    <w:p>
-      <w:pPr>
-        <w:ind w:firstLine="720"/>
-        <w:rPr>
-          <w:rFonts w:ascii="Times New Roman" w:hAnsi="Times New Roman" w:cs="Times New Roman"/>
-          <w:sz w:val="28"/>
-          <w:szCs w:val="28"/>
-          <w:lang w:val="en-US"/>
-        </w:rPr>
-      </w:pPr>
-    </w:p>
-    <w:p>
-      <w:pPr>
-        <w:ind w:firstLine="720"/>
-        <w:rPr>
-          <w:rFonts w:ascii="Times New Roman" w:hAnsi="Times New Roman" w:cs="Times New Roman"/>
-          <w:sz w:val="28"/>
-          <w:szCs w:val="28"/>
-          <w:lang w:val="ru-RU"/>
-        </w:rPr>
-      </w:pPr>
-      <w:r>
-        <w:rPr>
-          <w:rFonts w:ascii="Times New Roman" w:hAnsi="Times New Roman" w:cs="Times New Roman"/>
-          <w:sz w:val="28"/>
-          <w:szCs w:val="28"/>
-          <w:lang w:val="en-US"/>
-        </w:rPr>
-        <w:lastRenderedPageBreak/>
-        <w:t xml:space="preserve">    return</w:t>
-      </w:r>
-      <w:r>
-        <w:rPr>
-          <w:rFonts w:ascii="Times New Roman" w:hAnsi="Times New Roman" w:cs="Times New Roman"/>
-          <w:sz w:val="28"/>
-          <w:szCs w:val="28"/>
-          <w:lang w:val="ru-RU"/>
-        </w:rPr>
-        <w:t xml:space="preserve"> 0;</w:t>
-      </w:r>
-    </w:p>
-    <w:p>
-      <w:pPr>
-        <w:ind w:firstLine="720"/>
-        <w:rPr>
-          <w:rFonts w:ascii="Times New Roman" w:hAnsi="Times New Roman" w:cs="Times New Roman"/>
-          <w:sz w:val="28"/>
-          <w:szCs w:val="28"/>
-          <w:lang w:val="ru-RU"/>
-        </w:rPr>
-      </w:pPr>
-      <w:r>
-        <w:rPr>
-          <w:rFonts w:ascii="Times New Roman" w:hAnsi="Times New Roman" w:cs="Times New Roman"/>
-          <w:sz w:val="28"/>
-          <w:szCs w:val="28"/>
-          <w:lang w:val="ru-RU"/>
-        </w:rPr>
         <w:t>}</w:t>
       </w:r>
     </w:p>
@@ -1584,7 +1601,7 @@
           <w:lang w:val="en-US"/>
         </w:rPr>
         <w:drawing>
-          <wp:inline distT="0" distB="0" distL="0" distR="0" wp14:anchorId="21EDD1ED" wp14:editId="6AAA3DEA">
+          <wp:inline distT="0" distB="0" distL="0" distR="0" wp14:anchorId="21EDD1ED" wp14:editId="27DD8AEC">
             <wp:extent cx="5943600" cy="1943100"/>
             <wp:effectExtent l="0" t="0" r="0" b="0"/>
             <wp:docPr id="707151175" name="Рисунок 5"/>
@@ -1701,7 +1718,7 @@
           <w:lang w:val="en-US"/>
         </w:rPr>
         <w:drawing>
-          <wp:inline distT="0" distB="0" distL="0" distR="0" wp14:anchorId="75B33858" wp14:editId="5A041BC5">
+          <wp:inline distT="0" distB="0" distL="0" distR="0" wp14:anchorId="75B33858" wp14:editId="11F2BA30">
             <wp:extent cx="5935980" cy="1996440"/>
             <wp:effectExtent l="0" t="0" r="7620" b="3810"/>
             <wp:docPr id="2013715804" name="Рисунок 6"/>

</xml_diff>